<commit_message>
Edited solution at work.docx
Edited solution at work.docx
</commit_message>
<xml_diff>
--- a/Solution At Work.docx
+++ b/Solution At Work.docx
@@ -140,16 +140,7 @@
           <w:szCs w:val="28"/>
           <w:u w:val="single"/>
         </w:rPr>
-        <w:t>PositionN</w:t>
-      </w:r>
-      <w:r>
-        <w:rPr>
-          <w:noProof/>
-          <w:sz w:val="28"/>
-          <w:szCs w:val="28"/>
-          <w:u w:val="single"/>
-        </w:rPr>
-        <w:t>:</w:t>
+        <w:t>PositionN:</w:t>
       </w:r>
       <w:r>
         <w:rPr>
@@ -239,16 +230,7 @@
           <w:szCs w:val="28"/>
           <w:u w:val="single"/>
         </w:rPr>
-        <w:t>Task-2</w:t>
-      </w:r>
-      <w:r>
-        <w:rPr>
-          <w:noProof/>
-          <w:sz w:val="28"/>
-          <w:szCs w:val="28"/>
-          <w:u w:val="single"/>
-        </w:rPr>
-        <w:t xml:space="preserve">: </w:t>
+        <w:t xml:space="preserve">Task-2: </w:t>
       </w:r>
       <w:r>
         <w:rPr>
@@ -391,10 +373,10 @@
         </w:rPr>
         <w:lastRenderedPageBreak/>
         <w:drawing>
-          <wp:inline distT="0" distB="0" distL="0" distR="0" wp14:anchorId="6474C4BE" wp14:editId="6EFA78B5">
+          <wp:inline distT="0" distB="0" distL="0" distR="0" wp14:anchorId="17080511" wp14:editId="29B70D35">
             <wp:extent cx="5943600" cy="3202305"/>
             <wp:effectExtent l="0" t="0" r="0" b="0"/>
-            <wp:docPr id="1" name="Picture 1"/>
+            <wp:docPr id="11" name="Picture 11"/>
             <wp:cNvGraphicFramePr>
               <a:graphicFrameLocks xmlns:a="http://schemas.openxmlformats.org/drawingml/2006/main" noChangeAspect="1"/>
             </wp:cNvGraphicFramePr>
@@ -519,10 +501,10 @@
           <w:noProof/>
         </w:rPr>
         <w:drawing>
-          <wp:inline distT="0" distB="0" distL="0" distR="0" wp14:anchorId="53D37F5F" wp14:editId="317CB28E">
+          <wp:inline distT="0" distB="0" distL="0" distR="0" wp14:anchorId="17080511" wp14:editId="29B70D35">
             <wp:extent cx="5943600" cy="3202305"/>
             <wp:effectExtent l="0" t="0" r="0" b="0"/>
-            <wp:docPr id="6" name="Picture 6"/>
+            <wp:docPr id="12" name="Picture 12"/>
             <wp:cNvGraphicFramePr>
               <a:graphicFrameLocks xmlns:a="http://schemas.openxmlformats.org/drawingml/2006/main" noChangeAspect="1"/>
             </wp:cNvGraphicFramePr>
@@ -534,7 +516,7 @@
                     <pic:cNvPicPr/>
                   </pic:nvPicPr>
                   <pic:blipFill>
-                    <a:blip r:embed="rId12"/>
+                    <a:blip r:embed="rId9"/>
                     <a:stretch>
                       <a:fillRect/>
                     </a:stretch>
@@ -554,17 +536,25 @@
           </wp:inline>
         </w:drawing>
       </w:r>
-    </w:p>
-    <w:p/>
-    <w:p>
-      <w:r>
-        <w:t xml:space="preserve">If the api allowed cross origin calls for html then </w:t>
-      </w:r>
-      <w:r>
-        <w:t>something like below would have been possible without writing code for putting data into a tabular form, as shown below:-</w:t>
-      </w:r>
       <w:bookmarkStart w:id="0" w:name="_GoBack"/>
       <w:bookmarkEnd w:id="0"/>
+    </w:p>
+    <w:p/>
+    <w:p>
+      <w:r>
+        <w:t xml:space="preserve">If the </w:t>
+      </w:r>
+      <w:proofErr w:type="spellStart"/>
+      <w:r>
+        <w:t>api</w:t>
+      </w:r>
+      <w:proofErr w:type="spellEnd"/>
+      <w:r>
+        <w:t xml:space="preserve"> allowed cross origin calls for html then </w:t>
+      </w:r>
+      <w:r>
+        <w:t>something like below would have been possible without writing code for putting data into a tabular form, as shown below:-</w:t>
+      </w:r>
     </w:p>
     <w:p>
       <w:r>
@@ -590,7 +580,7 @@
                     </pic:cNvPicPr>
                   </pic:nvPicPr>
                   <pic:blipFill>
-                    <a:blip r:embed="rId13">
+                    <a:blip r:embed="rId12">
                       <a:extLst>
                         <a:ext uri="{28A0092B-C50C-407E-A947-70E740481C1C}">
                           <a14:useLocalDpi xmlns:a14="http://schemas.microsoft.com/office/drawing/2010/main" val="0"/>
@@ -645,7 +635,7 @@
                     </pic:cNvPicPr>
                   </pic:nvPicPr>
                   <pic:blipFill>
-                    <a:blip r:embed="rId14">
+                    <a:blip r:embed="rId13">
                       <a:extLst>
                         <a:ext uri="{28A0092B-C50C-407E-A947-70E740481C1C}">
                           <a14:useLocalDpi xmlns:a14="http://schemas.microsoft.com/office/drawing/2010/main" val="0"/>

</xml_diff>